<commit_message>
-resolved #194 -resolved #59 -bug fixes
</commit_message>
<xml_diff>
--- a/Used Addons.docx
+++ b/Used Addons.docx
@@ -3317,73 +3317,6 @@
                 <w:lang w:val="de-DE" w:eastAsia="en-US" w:bidi="ar-SA"/>
               </w:rPr>
               <w:t>RedHammerStudios</w:t>
-            </w:r>
-          </w:p>
-        </w:tc>
-      </w:tr>
-      <w:tr>
-        <w:trPr/>
-        <w:tc>
-          <w:tcPr>
-            <w:tcW w:w="4606" w:type="dxa"/>
-            <w:tcBorders/>
-          </w:tcPr>
-          <w:p>
-            <w:pPr>
-              <w:pStyle w:val="Normal"/>
-              <w:widowControl w:val="false"/>
-              <w:suppressAutoHyphens w:val="true"/>
-              <w:spacing w:lineRule="auto" w:line="240" w:before="0" w:after="0"/>
-              <w:jc w:val="left"/>
-              <w:rPr>
-                <w:rFonts w:ascii="Calibri" w:hAnsi="Calibri" w:eastAsia="Calibri" w:cs="Arial"/>
-                <w:kern w:val="0"/>
-                <w:sz w:val="22"/>
-                <w:szCs w:val="22"/>
-                <w:lang w:val="de-DE" w:eastAsia="en-US" w:bidi="ar-SA"/>
-              </w:rPr>
-            </w:pPr>
-            <w:r>
-              <w:rPr>
-                <w:rFonts w:eastAsia="Calibri" w:cs="Arial"/>
-                <w:kern w:val="0"/>
-                <w:sz w:val="22"/>
-                <w:szCs w:val="22"/>
-                <w:lang w:val="de-DE" w:eastAsia="en-US" w:bidi="ar-SA"/>
-              </w:rPr>
-              <w:t>Su-25</w:t>
-            </w:r>
-          </w:p>
-        </w:tc>
-        <w:tc>
-          <w:tcPr>
-            <w:tcW w:w="4605" w:type="dxa"/>
-            <w:tcBorders/>
-          </w:tcPr>
-          <w:p>
-            <w:pPr>
-              <w:pStyle w:val="Normal"/>
-              <w:widowControl w:val="false"/>
-              <w:suppressAutoHyphens w:val="true"/>
-              <w:spacing w:lineRule="auto" w:line="240" w:before="0" w:after="0"/>
-              <w:jc w:val="left"/>
-              <w:rPr>
-                <w:rFonts w:ascii="Calibri" w:hAnsi="Calibri" w:eastAsia="Calibri" w:cs="Arial"/>
-                <w:kern w:val="0"/>
-                <w:sz w:val="22"/>
-                <w:szCs w:val="22"/>
-                <w:lang w:val="de-DE" w:eastAsia="en-US" w:bidi="ar-SA"/>
-              </w:rPr>
-            </w:pPr>
-            <w:r>
-              <w:rPr>
-                <w:rFonts w:eastAsia="Calibri" w:cs="Arial"/>
-                <w:kern w:val="0"/>
-                <w:sz w:val="22"/>
-                <w:szCs w:val="22"/>
-                <w:lang w:val="de-DE" w:eastAsia="en-US" w:bidi="ar-SA"/>
-              </w:rPr>
-              <w:t>TomiD</w:t>
             </w:r>
           </w:p>
         </w:tc>

</xml_diff>

<commit_message>
-resolved #30 -resolved #58 -resolved #206 -resolved #212 -resolved #213
</commit_message>
<xml_diff>
--- a/Used Addons.docx
+++ b/Used Addons.docx
@@ -199,73 +199,6 @@
                 <w:szCs w:val="22"/>
                 <w:lang w:val="de-DE" w:eastAsia="en-US" w:bidi="ar-SA"/>
               </w:rPr>
-              <w:t>Standard Animations</w:t>
-            </w:r>
-          </w:p>
-        </w:tc>
-        <w:tc>
-          <w:tcPr>
-            <w:tcW w:w="4605" w:type="dxa"/>
-            <w:tcBorders/>
-          </w:tcPr>
-          <w:p>
-            <w:pPr>
-              <w:pStyle w:val="Normal"/>
-              <w:widowControl w:val="false"/>
-              <w:suppressAutoHyphens w:val="true"/>
-              <w:spacing w:lineRule="auto" w:line="240" w:before="0" w:after="0"/>
-              <w:jc w:val="left"/>
-              <w:rPr>
-                <w:rFonts w:ascii="Calibri" w:hAnsi="Calibri" w:eastAsia="Calibri" w:cs="Arial"/>
-                <w:kern w:val="0"/>
-                <w:sz w:val="22"/>
-                <w:szCs w:val="22"/>
-                <w:lang w:val="de-DE" w:eastAsia="en-US" w:bidi="ar-SA"/>
-              </w:rPr>
-            </w:pPr>
-            <w:r>
-              <w:rPr>
-                <w:rFonts w:eastAsia="Calibri" w:cs="Arial"/>
-                <w:kern w:val="0"/>
-                <w:sz w:val="22"/>
-                <w:szCs w:val="22"/>
-                <w:lang w:val="de-DE" w:eastAsia="en-US" w:bidi="ar-SA"/>
-              </w:rPr>
-              <w:t>Sanctuary / GRAA</w:t>
-            </w:r>
-          </w:p>
-        </w:tc>
-      </w:tr>
-      <w:tr>
-        <w:trPr/>
-        <w:tc>
-          <w:tcPr>
-            <w:tcW w:w="4606" w:type="dxa"/>
-            <w:tcBorders/>
-          </w:tcPr>
-          <w:p>
-            <w:pPr>
-              <w:pStyle w:val="Normal"/>
-              <w:widowControl w:val="false"/>
-              <w:suppressAutoHyphens w:val="true"/>
-              <w:spacing w:lineRule="auto" w:line="240" w:before="0" w:after="0"/>
-              <w:jc w:val="left"/>
-              <w:rPr>
-                <w:rFonts w:ascii="Calibri" w:hAnsi="Calibri" w:eastAsia="Calibri" w:cs="Arial"/>
-                <w:kern w:val="0"/>
-                <w:sz w:val="22"/>
-                <w:szCs w:val="22"/>
-                <w:lang w:val="de-DE" w:eastAsia="en-US" w:bidi="ar-SA"/>
-              </w:rPr>
-            </w:pPr>
-            <w:r>
-              <w:rPr>
-                <w:rFonts w:eastAsia="Calibri" w:cs="Arial"/>
-                <w:kern w:val="0"/>
-                <w:sz w:val="22"/>
-                <w:szCs w:val="22"/>
-                <w:lang w:val="de-DE" w:eastAsia="en-US" w:bidi="ar-SA"/>
-              </w:rPr>
               <w:t>Shot Effects</w:t>
             </w:r>
           </w:p>
@@ -1128,73 +1061,6 @@
                 <w:szCs w:val="22"/>
                 <w:lang w:val="de-DE" w:eastAsia="en-US" w:bidi="ar-SA"/>
               </w:rPr>
-              <w:t>A-10</w:t>
-            </w:r>
-          </w:p>
-        </w:tc>
-        <w:tc>
-          <w:tcPr>
-            <w:tcW w:w="4605" w:type="dxa"/>
-            <w:tcBorders/>
-          </w:tcPr>
-          <w:p>
-            <w:pPr>
-              <w:pStyle w:val="Normal"/>
-              <w:widowControl w:val="false"/>
-              <w:suppressAutoHyphens w:val="true"/>
-              <w:spacing w:lineRule="auto" w:line="240" w:before="0" w:after="0"/>
-              <w:jc w:val="left"/>
-              <w:rPr>
-                <w:rFonts w:ascii="Calibri" w:hAnsi="Calibri" w:eastAsia="Calibri" w:cs="Arial"/>
-                <w:kern w:val="0"/>
-                <w:sz w:val="22"/>
-                <w:szCs w:val="22"/>
-                <w:lang w:val="de-DE" w:eastAsia="en-US" w:bidi="ar-SA"/>
-              </w:rPr>
-            </w:pPr>
-            <w:r>
-              <w:rPr>
-                <w:rFonts w:eastAsia="Calibri" w:cs="Arial"/>
-                <w:kern w:val="0"/>
-                <w:sz w:val="22"/>
-                <w:szCs w:val="22"/>
-                <w:lang w:val="de-DE" w:eastAsia="en-US" w:bidi="ar-SA"/>
-              </w:rPr>
-              <w:t>Diesel</w:t>
-            </w:r>
-          </w:p>
-        </w:tc>
-      </w:tr>
-      <w:tr>
-        <w:trPr/>
-        <w:tc>
-          <w:tcPr>
-            <w:tcW w:w="4606" w:type="dxa"/>
-            <w:tcBorders/>
-          </w:tcPr>
-          <w:p>
-            <w:pPr>
-              <w:pStyle w:val="Normal"/>
-              <w:widowControl w:val="false"/>
-              <w:suppressAutoHyphens w:val="true"/>
-              <w:spacing w:lineRule="auto" w:line="240" w:before="0" w:after="0"/>
-              <w:jc w:val="left"/>
-              <w:rPr>
-                <w:rFonts w:ascii="Calibri" w:hAnsi="Calibri" w:eastAsia="Calibri" w:cs="Arial"/>
-                <w:kern w:val="0"/>
-                <w:sz w:val="22"/>
-                <w:szCs w:val="22"/>
-                <w:lang w:val="de-DE" w:eastAsia="en-US" w:bidi="ar-SA"/>
-              </w:rPr>
-            </w:pPr>
-            <w:r>
-              <w:rPr>
-                <w:rFonts w:eastAsia="Calibri" w:cs="Arial"/>
-                <w:kern w:val="0"/>
-                <w:sz w:val="22"/>
-                <w:szCs w:val="22"/>
-                <w:lang w:val="de-DE" w:eastAsia="en-US" w:bidi="ar-SA"/>
-              </w:rPr>
               <w:t>F-16</w:t>
             </w:r>
           </w:p>
@@ -1425,73 +1291,6 @@
                 <w:lang w:val="de-DE" w:eastAsia="en-US" w:bidi="ar-SA"/>
               </w:rPr>
               <w:t>MAS Productions</w:t>
-            </w:r>
-          </w:p>
-        </w:tc>
-      </w:tr>
-      <w:tr>
-        <w:trPr/>
-        <w:tc>
-          <w:tcPr>
-            <w:tcW w:w="4606" w:type="dxa"/>
-            <w:tcBorders/>
-          </w:tcPr>
-          <w:p>
-            <w:pPr>
-              <w:pStyle w:val="Normal"/>
-              <w:widowControl w:val="false"/>
-              <w:suppressAutoHyphens w:val="true"/>
-              <w:spacing w:lineRule="auto" w:line="240" w:before="0" w:after="0"/>
-              <w:jc w:val="left"/>
-              <w:rPr>
-                <w:rFonts w:ascii="Calibri" w:hAnsi="Calibri" w:eastAsia="Calibri" w:cs="Arial"/>
-                <w:kern w:val="0"/>
-                <w:sz w:val="22"/>
-                <w:szCs w:val="22"/>
-                <w:lang w:val="de-DE" w:eastAsia="en-US" w:bidi="ar-SA"/>
-              </w:rPr>
-            </w:pPr>
-            <w:r>
-              <w:rPr>
-                <w:rFonts w:eastAsia="Calibri" w:cs="Arial"/>
-                <w:kern w:val="0"/>
-                <w:sz w:val="22"/>
-                <w:szCs w:val="22"/>
-                <w:lang w:val="de-DE" w:eastAsia="en-US" w:bidi="ar-SA"/>
-              </w:rPr>
-              <w:t>M60A1</w:t>
-            </w:r>
-          </w:p>
-        </w:tc>
-        <w:tc>
-          <w:tcPr>
-            <w:tcW w:w="4605" w:type="dxa"/>
-            <w:tcBorders/>
-          </w:tcPr>
-          <w:p>
-            <w:pPr>
-              <w:pStyle w:val="Normal"/>
-              <w:widowControl w:val="false"/>
-              <w:suppressAutoHyphens w:val="true"/>
-              <w:spacing w:lineRule="auto" w:line="240" w:before="0" w:after="0"/>
-              <w:jc w:val="left"/>
-              <w:rPr>
-                <w:rFonts w:ascii="Calibri" w:hAnsi="Calibri" w:eastAsia="Calibri" w:cs="Arial"/>
-                <w:kern w:val="0"/>
-                <w:sz w:val="22"/>
-                <w:szCs w:val="22"/>
-                <w:lang w:val="de-DE" w:eastAsia="en-US" w:bidi="ar-SA"/>
-              </w:rPr>
-            </w:pPr>
-            <w:r>
-              <w:rPr>
-                <w:rFonts w:eastAsia="Calibri" w:cs="Arial"/>
-                <w:kern w:val="0"/>
-                <w:sz w:val="22"/>
-                <w:szCs w:val="22"/>
-                <w:lang w:val="de-DE" w:eastAsia="en-US" w:bidi="ar-SA"/>
-              </w:rPr>
-              <w:t>Inquisitor</w:t>
             </w:r>
           </w:p>
         </w:tc>
@@ -2019,207 +1818,6 @@
                 <w:szCs w:val="22"/>
                 <w:lang w:val="de-DE" w:eastAsia="en-US" w:bidi="ar-SA"/>
               </w:rPr>
-              <w:t>M1911</w:t>
-            </w:r>
-          </w:p>
-        </w:tc>
-        <w:tc>
-          <w:tcPr>
-            <w:tcW w:w="4605" w:type="dxa"/>
-            <w:tcBorders/>
-          </w:tcPr>
-          <w:p>
-            <w:pPr>
-              <w:pStyle w:val="Normal"/>
-              <w:widowControl w:val="false"/>
-              <w:suppressAutoHyphens w:val="true"/>
-              <w:spacing w:lineRule="auto" w:line="240" w:before="0" w:after="0"/>
-              <w:jc w:val="left"/>
-              <w:rPr>
-                <w:rFonts w:ascii="Calibri" w:hAnsi="Calibri" w:eastAsia="Calibri" w:cs="Arial"/>
-                <w:kern w:val="0"/>
-                <w:sz w:val="22"/>
-                <w:szCs w:val="22"/>
-                <w:lang w:val="de-DE" w:eastAsia="en-US" w:bidi="ar-SA"/>
-              </w:rPr>
-            </w:pPr>
-            <w:r>
-              <w:rPr>
-                <w:rFonts w:eastAsia="Calibri" w:cs="Arial"/>
-                <w:kern w:val="0"/>
-                <w:sz w:val="22"/>
-                <w:szCs w:val="22"/>
-                <w:lang w:val="de-DE" w:eastAsia="en-US" w:bidi="ar-SA"/>
-              </w:rPr>
-              <w:t>SJB</w:t>
-            </w:r>
-          </w:p>
-        </w:tc>
-      </w:tr>
-      <w:tr>
-        <w:trPr/>
-        <w:tc>
-          <w:tcPr>
-            <w:tcW w:w="4606" w:type="dxa"/>
-            <w:tcBorders/>
-          </w:tcPr>
-          <w:p>
-            <w:pPr>
-              <w:pStyle w:val="Normal"/>
-              <w:widowControl w:val="false"/>
-              <w:suppressAutoHyphens w:val="true"/>
-              <w:spacing w:lineRule="auto" w:line="240" w:before="0" w:after="0"/>
-              <w:jc w:val="left"/>
-              <w:rPr>
-                <w:rFonts w:ascii="Calibri" w:hAnsi="Calibri" w:eastAsia="Calibri" w:cs="Arial"/>
-                <w:kern w:val="0"/>
-                <w:sz w:val="22"/>
-                <w:szCs w:val="22"/>
-                <w:lang w:val="de-DE" w:eastAsia="en-US" w:bidi="ar-SA"/>
-              </w:rPr>
-            </w:pPr>
-            <w:r>
-              <w:rPr>
-                <w:rFonts w:eastAsia="Calibri" w:cs="Arial"/>
-                <w:kern w:val="0"/>
-                <w:sz w:val="22"/>
-                <w:szCs w:val="22"/>
-                <w:lang w:val="de-DE" w:eastAsia="en-US" w:bidi="ar-SA"/>
-              </w:rPr>
-              <w:t>M67 Frag Grenade, AN-M8, M18</w:t>
-            </w:r>
-          </w:p>
-        </w:tc>
-        <w:tc>
-          <w:tcPr>
-            <w:tcW w:w="4605" w:type="dxa"/>
-            <w:tcBorders/>
-          </w:tcPr>
-          <w:p>
-            <w:pPr>
-              <w:pStyle w:val="Normal"/>
-              <w:widowControl w:val="false"/>
-              <w:suppressAutoHyphens w:val="true"/>
-              <w:spacing w:lineRule="auto" w:line="240" w:before="0" w:after="0"/>
-              <w:jc w:val="left"/>
-              <w:rPr>
-                <w:rFonts w:ascii="Calibri" w:hAnsi="Calibri" w:eastAsia="Calibri" w:cs="Arial"/>
-                <w:kern w:val="0"/>
-                <w:sz w:val="22"/>
-                <w:szCs w:val="22"/>
-                <w:lang w:val="de-DE" w:eastAsia="en-US" w:bidi="ar-SA"/>
-              </w:rPr>
-            </w:pPr>
-            <w:r>
-              <w:rPr>
-                <w:rFonts w:eastAsia="Calibri" w:cs="Arial"/>
-                <w:kern w:val="0"/>
-                <w:sz w:val="22"/>
-                <w:szCs w:val="22"/>
-                <w:lang w:val="de-DE" w:eastAsia="en-US" w:bidi="ar-SA"/>
-              </w:rPr>
-              <w:t>KyleSarnik / BD Grenade Pack</w:t>
-            </w:r>
-          </w:p>
-        </w:tc>
-      </w:tr>
-      <w:tr>
-        <w:trPr/>
-        <w:tc>
-          <w:tcPr>
-            <w:tcW w:w="4606" w:type="dxa"/>
-            <w:tcBorders/>
-          </w:tcPr>
-          <w:p>
-            <w:pPr>
-              <w:pStyle w:val="Normal"/>
-              <w:widowControl w:val="false"/>
-              <w:suppressAutoHyphens w:val="true"/>
-              <w:spacing w:lineRule="auto" w:line="240" w:before="0" w:after="0"/>
-              <w:jc w:val="left"/>
-              <w:rPr>
-                <w:rFonts w:ascii="Calibri" w:hAnsi="Calibri" w:eastAsia="Calibri" w:cs="Arial"/>
-                <w:kern w:val="0"/>
-                <w:sz w:val="22"/>
-                <w:szCs w:val="22"/>
-                <w:lang w:val="de-DE" w:eastAsia="en-US" w:bidi="ar-SA"/>
-              </w:rPr>
-            </w:pPr>
-            <w:r>
-              <w:rPr>
-                <w:rFonts w:eastAsia="Calibri" w:cs="Arial"/>
-                <w:kern w:val="0"/>
-                <w:sz w:val="22"/>
-                <w:szCs w:val="22"/>
-                <w:lang w:val="de-DE" w:eastAsia="en-US" w:bidi="ar-SA"/>
-              </w:rPr>
-              <w:t>M60</w:t>
-            </w:r>
-          </w:p>
-        </w:tc>
-        <w:tc>
-          <w:tcPr>
-            <w:tcW w:w="4605" w:type="dxa"/>
-            <w:tcBorders/>
-          </w:tcPr>
-          <w:p>
-            <w:pPr>
-              <w:pStyle w:val="Normal"/>
-              <w:widowControl w:val="false"/>
-              <w:suppressAutoHyphens w:val="true"/>
-              <w:spacing w:lineRule="auto" w:line="240" w:before="0" w:after="0"/>
-              <w:jc w:val="left"/>
-              <w:rPr>
-                <w:rFonts w:ascii="Calibri" w:hAnsi="Calibri" w:eastAsia="Calibri" w:cs="Arial"/>
-                <w:kern w:val="0"/>
-                <w:sz w:val="22"/>
-                <w:szCs w:val="22"/>
-                <w:lang w:val="de-DE" w:eastAsia="en-US" w:bidi="ar-SA"/>
-              </w:rPr>
-            </w:pPr>
-            <w:r>
-              <w:rPr>
-                <w:rFonts w:eastAsia="Calibri" w:cs="Arial"/>
-                <w:kern w:val="0"/>
-                <w:sz w:val="22"/>
-                <w:szCs w:val="22"/>
-                <w:lang w:val="de-DE" w:eastAsia="en-US" w:bidi="ar-SA"/>
-              </w:rPr>
-              <w:t>Laser</w:t>
-            </w:r>
-          </w:p>
-        </w:tc>
-      </w:tr>
-      <w:tr>
-        <w:trPr/>
-        <w:tc>
-          <w:tcPr>
-            <w:tcW w:w="4606" w:type="dxa"/>
-            <w:tcBorders/>
-          </w:tcPr>
-          <w:p>
-            <w:pPr>
-              <w:pStyle w:val="Normal"/>
-              <w:widowControl w:val="false"/>
-              <w:suppressAutoHyphens w:val="true"/>
-              <w:spacing w:lineRule="auto" w:line="240" w:before="0" w:after="0"/>
-              <w:jc w:val="left"/>
-              <w:rPr>
-                <w:rFonts w:ascii="Calibri" w:hAnsi="Calibri" w:eastAsia="Calibri" w:cs="Arial"/>
-                <w:kern w:val="0"/>
-                <w:sz w:val="22"/>
-                <w:szCs w:val="22"/>
-                <w:lang w:val="de-DE" w:eastAsia="en-US" w:bidi="ar-SA"/>
-              </w:rPr>
-            </w:pPr>
-            <w:r>
-              <w:rPr>
-                <w:rFonts w:eastAsia="Calibri" w:cs="Arial"/>
-                <w:kern w:val="0"/>
-                <w:sz w:val="22"/>
-                <w:szCs w:val="22"/>
-                <w:lang w:val="de-DE" w:eastAsia="en-US" w:bidi="ar-SA"/>
-              </w:rPr>
               <w:t>M72 LAW</w:t>
             </w:r>
           </w:p>
@@ -2283,73 +1881,6 @@
                 <w:szCs w:val="22"/>
                 <w:lang w:val="de-DE" w:eastAsia="en-US" w:bidi="ar-SA"/>
               </w:rPr>
-              <w:t>M47 Dragon</w:t>
-            </w:r>
-          </w:p>
-        </w:tc>
-        <w:tc>
-          <w:tcPr>
-            <w:tcW w:w="4605" w:type="dxa"/>
-            <w:tcBorders/>
-          </w:tcPr>
-          <w:p>
-            <w:pPr>
-              <w:pStyle w:val="Normal"/>
-              <w:widowControl w:val="false"/>
-              <w:suppressAutoHyphens w:val="true"/>
-              <w:spacing w:lineRule="auto" w:line="240" w:before="0" w:after="0"/>
-              <w:jc w:val="left"/>
-              <w:rPr>
-                <w:rFonts w:ascii="Calibri" w:hAnsi="Calibri" w:eastAsia="Calibri" w:cs="Arial"/>
-                <w:kern w:val="0"/>
-                <w:sz w:val="22"/>
-                <w:szCs w:val="22"/>
-                <w:lang w:val="de-DE" w:eastAsia="en-US" w:bidi="ar-SA"/>
-              </w:rPr>
-            </w:pPr>
-            <w:r>
-              <w:rPr>
-                <w:rFonts w:eastAsia="Calibri" w:cs="Arial"/>
-                <w:kern w:val="0"/>
-                <w:sz w:val="22"/>
-                <w:szCs w:val="22"/>
-                <w:lang w:val="de-DE" w:eastAsia="en-US" w:bidi="ar-SA"/>
-              </w:rPr>
-              <w:t>Combat (CBT)</w:t>
-            </w:r>
-          </w:p>
-        </w:tc>
-      </w:tr>
-      <w:tr>
-        <w:trPr/>
-        <w:tc>
-          <w:tcPr>
-            <w:tcW w:w="4606" w:type="dxa"/>
-            <w:tcBorders/>
-          </w:tcPr>
-          <w:p>
-            <w:pPr>
-              <w:pStyle w:val="Normal"/>
-              <w:widowControl w:val="false"/>
-              <w:suppressAutoHyphens w:val="true"/>
-              <w:spacing w:lineRule="auto" w:line="240" w:before="0" w:after="0"/>
-              <w:jc w:val="left"/>
-              <w:rPr>
-                <w:rFonts w:ascii="Calibri" w:hAnsi="Calibri" w:eastAsia="Calibri" w:cs="Arial"/>
-                <w:kern w:val="0"/>
-                <w:sz w:val="22"/>
-                <w:szCs w:val="22"/>
-                <w:lang w:val="de-DE" w:eastAsia="en-US" w:bidi="ar-SA"/>
-              </w:rPr>
-            </w:pPr>
-            <w:r>
-              <w:rPr>
-                <w:rFonts w:eastAsia="Calibri" w:cs="Arial"/>
-                <w:kern w:val="0"/>
-                <w:sz w:val="22"/>
-                <w:szCs w:val="22"/>
-                <w:lang w:val="de-DE" w:eastAsia="en-US" w:bidi="ar-SA"/>
-              </w:rPr>
               <w:t>FIM-92 Stinger</w:t>
             </w:r>
           </w:p>
@@ -2383,140 +1914,6 @@
                 <w:lang w:val="de-DE" w:eastAsia="en-US" w:bidi="ar-SA"/>
               </w:rPr>
               <w:t>Franze</w:t>
-            </w:r>
-          </w:p>
-        </w:tc>
-      </w:tr>
-      <w:tr>
-        <w:trPr/>
-        <w:tc>
-          <w:tcPr>
-            <w:tcW w:w="4606" w:type="dxa"/>
-            <w:tcBorders/>
-          </w:tcPr>
-          <w:p>
-            <w:pPr>
-              <w:pStyle w:val="Normal"/>
-              <w:widowControl w:val="false"/>
-              <w:suppressAutoHyphens w:val="true"/>
-              <w:spacing w:lineRule="auto" w:line="240" w:before="0" w:after="0"/>
-              <w:jc w:val="left"/>
-              <w:rPr>
-                <w:rFonts w:ascii="Calibri" w:hAnsi="Calibri" w:eastAsia="Calibri" w:cs="Arial"/>
-                <w:kern w:val="0"/>
-                <w:sz w:val="22"/>
-                <w:szCs w:val="22"/>
-                <w:lang w:val="de-DE" w:eastAsia="en-US" w:bidi="ar-SA"/>
-              </w:rPr>
-            </w:pPr>
-            <w:r>
-              <w:rPr>
-                <w:rFonts w:eastAsia="Calibri" w:cs="Arial"/>
-                <w:kern w:val="0"/>
-                <w:sz w:val="22"/>
-                <w:szCs w:val="22"/>
-                <w:lang w:val="de-DE" w:eastAsia="en-US" w:bidi="ar-SA"/>
-              </w:rPr>
-              <w:t>PRC-119</w:t>
-            </w:r>
-          </w:p>
-        </w:tc>
-        <w:tc>
-          <w:tcPr>
-            <w:tcW w:w="4605" w:type="dxa"/>
-            <w:tcBorders/>
-          </w:tcPr>
-          <w:p>
-            <w:pPr>
-              <w:pStyle w:val="Normal"/>
-              <w:widowControl w:val="false"/>
-              <w:suppressAutoHyphens w:val="true"/>
-              <w:spacing w:lineRule="auto" w:line="240" w:before="0" w:after="0"/>
-              <w:jc w:val="left"/>
-              <w:rPr>
-                <w:rFonts w:ascii="Calibri" w:hAnsi="Calibri" w:eastAsia="Calibri" w:cs="Arial"/>
-                <w:kern w:val="0"/>
-                <w:sz w:val="22"/>
-                <w:szCs w:val="22"/>
-                <w:lang w:val="de-DE" w:eastAsia="en-US" w:bidi="ar-SA"/>
-              </w:rPr>
-            </w:pPr>
-            <w:r>
-              <w:rPr>
-                <w:rFonts w:eastAsia="Calibri" w:cs="Arial"/>
-                <w:kern w:val="0"/>
-                <w:sz w:val="22"/>
-                <w:szCs w:val="22"/>
-                <w:lang w:val="de-DE" w:eastAsia="en-US" w:bidi="ar-SA"/>
-              </w:rPr>
-              <w:t>Solus / SLX</w:t>
-            </w:r>
-          </w:p>
-        </w:tc>
-      </w:tr>
-      <w:tr>
-        <w:trPr/>
-        <w:tc>
-          <w:tcPr>
-            <w:tcW w:w="4606" w:type="dxa"/>
-            <w:tcBorders/>
-          </w:tcPr>
-          <w:p>
-            <w:pPr>
-              <w:pStyle w:val="Normal"/>
-              <w:widowControl w:val="false"/>
-              <w:suppressAutoHyphens w:val="true"/>
-              <w:spacing w:lineRule="auto" w:line="240" w:before="0" w:after="0"/>
-              <w:jc w:val="left"/>
-              <w:rPr>
-                <w:rFonts w:ascii="Calibri" w:hAnsi="Calibri" w:eastAsia="Calibri" w:cs="Arial"/>
-                <w:kern w:val="0"/>
-                <w:sz w:val="22"/>
-                <w:szCs w:val="22"/>
-                <w:lang w:val="de-DE" w:eastAsia="en-US" w:bidi="ar-SA"/>
-              </w:rPr>
-            </w:pPr>
-            <w:r>
-              <w:rPr>
-                <w:rFonts w:eastAsia="Calibri" w:cs="Arial"/>
-                <w:kern w:val="0"/>
-                <w:sz w:val="22"/>
-                <w:szCs w:val="22"/>
-                <w:lang w:val="de-DE" w:eastAsia="en-US" w:bidi="ar-SA"/>
-              </w:rPr>
-              <w:t>M21</w:t>
-            </w:r>
-          </w:p>
-        </w:tc>
-        <w:tc>
-          <w:tcPr>
-            <w:tcW w:w="4605" w:type="dxa"/>
-            <w:tcBorders/>
-          </w:tcPr>
-          <w:p>
-            <w:pPr>
-              <w:pStyle w:val="Normal"/>
-              <w:widowControl w:val="false"/>
-              <w:suppressAutoHyphens w:val="true"/>
-              <w:spacing w:lineRule="auto" w:line="240" w:before="0" w:after="0"/>
-              <w:jc w:val="left"/>
-              <w:rPr>
-                <w:rFonts w:ascii="Calibri" w:hAnsi="Calibri" w:eastAsia="Calibri" w:cs="Arial"/>
-                <w:kern w:val="0"/>
-                <w:sz w:val="22"/>
-                <w:szCs w:val="22"/>
-                <w:lang w:val="de-DE" w:eastAsia="en-US" w:bidi="ar-SA"/>
-              </w:rPr>
-            </w:pPr>
-            <w:r>
-              <w:rPr>
-                <w:rFonts w:eastAsia="Calibri" w:cs="Arial"/>
-                <w:kern w:val="0"/>
-                <w:sz w:val="22"/>
-                <w:szCs w:val="22"/>
-                <w:lang w:val="de-DE" w:eastAsia="en-US" w:bidi="ar-SA"/>
-              </w:rPr>
-              <w:t>SJB</w:t>
             </w:r>
           </w:p>
         </w:tc>
@@ -3221,69 +2618,6 @@
                 <w:szCs w:val="22"/>
                 <w:lang w:val="de-DE" w:eastAsia="en-US" w:bidi="ar-SA"/>
               </w:rPr>
-              <w:t>Mi-8MTV</w:t>
-            </w:r>
-          </w:p>
-        </w:tc>
-        <w:tc>
-          <w:tcPr>
-            <w:tcW w:w="4605" w:type="dxa"/>
-            <w:tcBorders/>
-          </w:tcPr>
-          <w:p>
-            <w:pPr>
-              <w:pStyle w:val="Normal"/>
-              <w:widowControl w:val="false"/>
-              <w:suppressAutoHyphens w:val="true"/>
-              <w:spacing w:lineRule="auto" w:line="240" w:before="0" w:after="0"/>
-              <w:jc w:val="left"/>
-              <w:rPr>
-                <w:lang w:val="en-US"/>
-              </w:rPr>
-            </w:pPr>
-            <w:r>
-              <w:rPr>
-                <w:rFonts w:eastAsia="Calibri" w:cs="Arial"/>
-                <w:kern w:val="0"/>
-                <w:sz w:val="22"/>
-                <w:szCs w:val="22"/>
-                <w:lang w:val="en-US" w:eastAsia="en-US" w:bidi="ar-SA"/>
-              </w:rPr>
-              <w:t>OUR WEAPONS Project / OWP Mi8 High Quality</w:t>
-            </w:r>
-          </w:p>
-        </w:tc>
-      </w:tr>
-      <w:tr>
-        <w:trPr/>
-        <w:tc>
-          <w:tcPr>
-            <w:tcW w:w="4606" w:type="dxa"/>
-            <w:tcBorders/>
-          </w:tcPr>
-          <w:p>
-            <w:pPr>
-              <w:pStyle w:val="Normal"/>
-              <w:widowControl w:val="false"/>
-              <w:suppressAutoHyphens w:val="true"/>
-              <w:spacing w:lineRule="auto" w:line="240" w:before="0" w:after="0"/>
-              <w:jc w:val="left"/>
-              <w:rPr>
-                <w:rFonts w:ascii="Calibri" w:hAnsi="Calibri" w:eastAsia="Calibri" w:cs="Arial"/>
-                <w:kern w:val="0"/>
-                <w:sz w:val="22"/>
-                <w:szCs w:val="22"/>
-                <w:lang w:val="de-DE" w:eastAsia="en-US" w:bidi="ar-SA"/>
-              </w:rPr>
-            </w:pPr>
-            <w:r>
-              <w:rPr>
-                <w:rFonts w:eastAsia="Calibri" w:cs="Arial"/>
-                <w:kern w:val="0"/>
-                <w:sz w:val="22"/>
-                <w:szCs w:val="22"/>
-                <w:lang w:val="de-DE" w:eastAsia="en-US" w:bidi="ar-SA"/>
-              </w:rPr>
               <w:t>Mi-24V</w:t>
             </w:r>
           </w:p>
@@ -3487,73 +2821,6 @@
                 <w:szCs w:val="22"/>
                 <w:lang w:val="de-DE" w:eastAsia="en-US" w:bidi="ar-SA"/>
               </w:rPr>
-              <w:t>ZSU-23-4</w:t>
-            </w:r>
-          </w:p>
-        </w:tc>
-        <w:tc>
-          <w:tcPr>
-            <w:tcW w:w="4605" w:type="dxa"/>
-            <w:tcBorders/>
-          </w:tcPr>
-          <w:p>
-            <w:pPr>
-              <w:pStyle w:val="Normal"/>
-              <w:widowControl w:val="false"/>
-              <w:suppressAutoHyphens w:val="true"/>
-              <w:spacing w:lineRule="auto" w:line="240" w:before="0" w:after="0"/>
-              <w:jc w:val="left"/>
-              <w:rPr>
-                <w:rFonts w:ascii="Calibri" w:hAnsi="Calibri" w:eastAsia="Calibri" w:cs="Arial"/>
-                <w:kern w:val="0"/>
-                <w:sz w:val="22"/>
-                <w:szCs w:val="22"/>
-                <w:lang w:val="de-DE" w:eastAsia="en-US" w:bidi="ar-SA"/>
-              </w:rPr>
-            </w:pPr>
-            <w:r>
-              <w:rPr>
-                <w:rFonts w:eastAsia="Calibri" w:cs="Arial"/>
-                <w:kern w:val="0"/>
-                <w:sz w:val="22"/>
-                <w:szCs w:val="22"/>
-                <w:lang w:val="de-DE" w:eastAsia="en-US" w:bidi="ar-SA"/>
-              </w:rPr>
-              <w:t>ORCS</w:t>
-            </w:r>
-          </w:p>
-        </w:tc>
-      </w:tr>
-      <w:tr>
-        <w:trPr/>
-        <w:tc>
-          <w:tcPr>
-            <w:tcW w:w="4606" w:type="dxa"/>
-            <w:tcBorders/>
-          </w:tcPr>
-          <w:p>
-            <w:pPr>
-              <w:pStyle w:val="Normal"/>
-              <w:widowControl w:val="false"/>
-              <w:suppressAutoHyphens w:val="true"/>
-              <w:spacing w:lineRule="auto" w:line="240" w:before="0" w:after="0"/>
-              <w:jc w:val="left"/>
-              <w:rPr>
-                <w:rFonts w:ascii="Calibri" w:hAnsi="Calibri" w:eastAsia="Calibri" w:cs="Arial"/>
-                <w:kern w:val="0"/>
-                <w:sz w:val="22"/>
-                <w:szCs w:val="22"/>
-                <w:lang w:val="de-DE" w:eastAsia="en-US" w:bidi="ar-SA"/>
-              </w:rPr>
-            </w:pPr>
-            <w:r>
-              <w:rPr>
-                <w:rFonts w:eastAsia="Calibri" w:cs="Arial"/>
-                <w:kern w:val="0"/>
-                <w:sz w:val="22"/>
-                <w:szCs w:val="22"/>
-                <w:lang w:val="de-DE" w:eastAsia="en-US" w:bidi="ar-SA"/>
-              </w:rPr>
               <w:t>BRDM-2</w:t>
             </w:r>
           </w:p>
@@ -4257,73 +3524,6 @@
                 <w:lang w:val="de-DE" w:eastAsia="en-US" w:bidi="ar-SA"/>
               </w:rPr>
               <w:t>FFUR '85 2008</w:t>
-            </w:r>
-          </w:p>
-        </w:tc>
-      </w:tr>
-      <w:tr>
-        <w:trPr/>
-        <w:tc>
-          <w:tcPr>
-            <w:tcW w:w="4606" w:type="dxa"/>
-            <w:tcBorders/>
-          </w:tcPr>
-          <w:p>
-            <w:pPr>
-              <w:pStyle w:val="Normal"/>
-              <w:widowControl w:val="false"/>
-              <w:suppressAutoHyphens w:val="true"/>
-              <w:spacing w:lineRule="auto" w:line="240" w:before="0" w:after="0"/>
-              <w:jc w:val="left"/>
-              <w:rPr>
-                <w:rFonts w:ascii="Calibri" w:hAnsi="Calibri" w:eastAsia="Calibri" w:cs="Arial"/>
-                <w:kern w:val="0"/>
-                <w:sz w:val="22"/>
-                <w:szCs w:val="22"/>
-                <w:lang w:val="de-DE" w:eastAsia="en-US" w:bidi="ar-SA"/>
-              </w:rPr>
-            </w:pPr>
-            <w:r>
-              <w:rPr>
-                <w:rFonts w:eastAsia="Calibri" w:cs="Arial"/>
-                <w:kern w:val="0"/>
-                <w:sz w:val="22"/>
-                <w:szCs w:val="22"/>
-                <w:lang w:val="de-DE" w:eastAsia="en-US" w:bidi="ar-SA"/>
-              </w:rPr>
-              <w:t>T-54</w:t>
-            </w:r>
-          </w:p>
-        </w:tc>
-        <w:tc>
-          <w:tcPr>
-            <w:tcW w:w="4605" w:type="dxa"/>
-            <w:tcBorders/>
-          </w:tcPr>
-          <w:p>
-            <w:pPr>
-              <w:pStyle w:val="Normal"/>
-              <w:widowControl w:val="false"/>
-              <w:suppressAutoHyphens w:val="true"/>
-              <w:spacing w:lineRule="auto" w:line="240" w:before="0" w:after="0"/>
-              <w:jc w:val="left"/>
-              <w:rPr>
-                <w:rFonts w:ascii="Calibri" w:hAnsi="Calibri" w:eastAsia="Calibri" w:cs="Arial"/>
-                <w:kern w:val="0"/>
-                <w:sz w:val="22"/>
-                <w:szCs w:val="22"/>
-                <w:lang w:val="de-DE" w:eastAsia="en-US" w:bidi="ar-SA"/>
-              </w:rPr>
-            </w:pPr>
-            <w:r>
-              <w:rPr>
-                <w:rFonts w:eastAsia="Calibri" w:cs="Arial"/>
-                <w:kern w:val="0"/>
-                <w:sz w:val="22"/>
-                <w:szCs w:val="22"/>
-                <w:lang w:val="de-DE" w:eastAsia="en-US" w:bidi="ar-SA"/>
-              </w:rPr>
-              <w:t>RedHammerStudios</w:t>
             </w:r>
           </w:p>
         </w:tc>
@@ -4449,7 +3649,7 @@
                 <w:szCs w:val="22"/>
                 <w:lang w:val="de-DE" w:eastAsia="en-US" w:bidi="ar-SA"/>
               </w:rPr>
-              <w:t>AK-74</w:t>
+              <w:t>AKM GP-25</w:t>
             </w:r>
           </w:p>
         </w:tc>
@@ -4516,475 +3716,6 @@
                 <w:szCs w:val="22"/>
                 <w:lang w:val="de-DE" w:eastAsia="en-US" w:bidi="ar-SA"/>
               </w:rPr>
-              <w:t>RGO Hand Grenade</w:t>
-            </w:r>
-          </w:p>
-        </w:tc>
-        <w:tc>
-          <w:tcPr>
-            <w:tcW w:w="4605" w:type="dxa"/>
-            <w:tcBorders/>
-          </w:tcPr>
-          <w:p>
-            <w:pPr>
-              <w:pStyle w:val="Normal"/>
-              <w:widowControl w:val="false"/>
-              <w:suppressAutoHyphens w:val="true"/>
-              <w:spacing w:lineRule="auto" w:line="240" w:before="0" w:after="0"/>
-              <w:jc w:val="left"/>
-              <w:rPr>
-                <w:rFonts w:ascii="Calibri" w:hAnsi="Calibri" w:eastAsia="Calibri" w:cs="Arial"/>
-                <w:kern w:val="0"/>
-                <w:sz w:val="22"/>
-                <w:szCs w:val="22"/>
-                <w:lang w:val="de-DE" w:eastAsia="en-US" w:bidi="ar-SA"/>
-              </w:rPr>
-            </w:pPr>
-            <w:r>
-              <w:rPr>
-                <w:rFonts w:eastAsia="Calibri" w:cs="Arial"/>
-                <w:kern w:val="0"/>
-                <w:sz w:val="22"/>
-                <w:szCs w:val="22"/>
-                <w:lang w:val="de-DE" w:eastAsia="en-US" w:bidi="ar-SA"/>
-              </w:rPr>
-              <w:t>KyleSarnik / BD Grenade Pack</w:t>
-            </w:r>
-          </w:p>
-        </w:tc>
-      </w:tr>
-      <w:tr>
-        <w:trPr/>
-        <w:tc>
-          <w:tcPr>
-            <w:tcW w:w="4606" w:type="dxa"/>
-            <w:tcBorders/>
-          </w:tcPr>
-          <w:p>
-            <w:pPr>
-              <w:pStyle w:val="Normal"/>
-              <w:widowControl w:val="false"/>
-              <w:suppressAutoHyphens w:val="true"/>
-              <w:spacing w:lineRule="auto" w:line="240" w:before="0" w:after="0"/>
-              <w:jc w:val="left"/>
-              <w:rPr>
-                <w:rFonts w:ascii="Calibri" w:hAnsi="Calibri" w:eastAsia="Calibri" w:cs="Arial"/>
-                <w:kern w:val="0"/>
-                <w:sz w:val="22"/>
-                <w:szCs w:val="22"/>
-                <w:lang w:val="de-DE" w:eastAsia="en-US" w:bidi="ar-SA"/>
-              </w:rPr>
-            </w:pPr>
-            <w:r>
-              <w:rPr>
-                <w:rFonts w:eastAsia="Calibri" w:cs="Arial"/>
-                <w:kern w:val="0"/>
-                <w:sz w:val="22"/>
-                <w:szCs w:val="22"/>
-                <w:lang w:val="de-DE" w:eastAsia="en-US" w:bidi="ar-SA"/>
-              </w:rPr>
-              <w:t>PKM</w:t>
-            </w:r>
-          </w:p>
-        </w:tc>
-        <w:tc>
-          <w:tcPr>
-            <w:tcW w:w="4605" w:type="dxa"/>
-            <w:tcBorders/>
-          </w:tcPr>
-          <w:p>
-            <w:pPr>
-              <w:pStyle w:val="Normal"/>
-              <w:widowControl w:val="false"/>
-              <w:suppressAutoHyphens w:val="true"/>
-              <w:spacing w:lineRule="auto" w:line="240" w:before="0" w:after="0"/>
-              <w:jc w:val="left"/>
-              <w:rPr>
-                <w:rFonts w:ascii="Calibri" w:hAnsi="Calibri" w:eastAsia="Calibri" w:cs="Arial"/>
-                <w:kern w:val="0"/>
-                <w:sz w:val="22"/>
-                <w:szCs w:val="22"/>
-                <w:lang w:val="de-DE" w:eastAsia="en-US" w:bidi="ar-SA"/>
-              </w:rPr>
-            </w:pPr>
-            <w:r>
-              <w:rPr>
-                <w:rFonts w:eastAsia="Calibri" w:cs="Arial"/>
-                <w:kern w:val="0"/>
-                <w:sz w:val="22"/>
-                <w:szCs w:val="22"/>
-                <w:lang w:val="de-DE" w:eastAsia="en-US" w:bidi="ar-SA"/>
-              </w:rPr>
-              <w:t>RedHammerStudios</w:t>
-            </w:r>
-          </w:p>
-        </w:tc>
-      </w:tr>
-      <w:tr>
-        <w:trPr/>
-        <w:tc>
-          <w:tcPr>
-            <w:tcW w:w="4606" w:type="dxa"/>
-            <w:tcBorders/>
-          </w:tcPr>
-          <w:p>
-            <w:pPr>
-              <w:pStyle w:val="Normal"/>
-              <w:widowControl w:val="false"/>
-              <w:suppressAutoHyphens w:val="true"/>
-              <w:spacing w:lineRule="auto" w:line="240" w:before="0" w:after="0"/>
-              <w:jc w:val="left"/>
-              <w:rPr>
-                <w:rFonts w:ascii="Calibri" w:hAnsi="Calibri" w:eastAsia="Calibri" w:cs="Arial"/>
-                <w:kern w:val="0"/>
-                <w:sz w:val="22"/>
-                <w:szCs w:val="22"/>
-                <w:lang w:val="de-DE" w:eastAsia="en-US" w:bidi="ar-SA"/>
-              </w:rPr>
-            </w:pPr>
-            <w:r>
-              <w:rPr>
-                <w:rFonts w:eastAsia="Calibri" w:cs="Arial"/>
-                <w:kern w:val="0"/>
-                <w:sz w:val="22"/>
-                <w:szCs w:val="22"/>
-                <w:lang w:val="de-DE" w:eastAsia="en-US" w:bidi="ar-SA"/>
-              </w:rPr>
-              <w:t>RPG-7</w:t>
-            </w:r>
-          </w:p>
-        </w:tc>
-        <w:tc>
-          <w:tcPr>
-            <w:tcW w:w="4605" w:type="dxa"/>
-            <w:tcBorders/>
-          </w:tcPr>
-          <w:p>
-            <w:pPr>
-              <w:pStyle w:val="Normal"/>
-              <w:widowControl w:val="false"/>
-              <w:suppressAutoHyphens w:val="true"/>
-              <w:spacing w:lineRule="auto" w:line="240" w:before="0" w:after="0"/>
-              <w:jc w:val="left"/>
-              <w:rPr>
-                <w:rFonts w:ascii="Calibri" w:hAnsi="Calibri" w:eastAsia="Calibri" w:cs="Arial"/>
-                <w:kern w:val="0"/>
-                <w:sz w:val="22"/>
-                <w:szCs w:val="22"/>
-                <w:lang w:val="de-DE" w:eastAsia="en-US" w:bidi="ar-SA"/>
-              </w:rPr>
-            </w:pPr>
-            <w:r>
-              <w:rPr>
-                <w:rFonts w:eastAsia="Calibri" w:cs="Arial"/>
-                <w:kern w:val="0"/>
-                <w:sz w:val="22"/>
-                <w:szCs w:val="22"/>
-                <w:lang w:val="de-DE" w:eastAsia="en-US" w:bidi="ar-SA"/>
-              </w:rPr>
-              <w:t>ORCS Development Studios</w:t>
-            </w:r>
-          </w:p>
-        </w:tc>
-      </w:tr>
-      <w:tr>
-        <w:trPr/>
-        <w:tc>
-          <w:tcPr>
-            <w:tcW w:w="4606" w:type="dxa"/>
-            <w:tcBorders/>
-          </w:tcPr>
-          <w:p>
-            <w:pPr>
-              <w:pStyle w:val="Normal"/>
-              <w:widowControl w:val="false"/>
-              <w:suppressAutoHyphens w:val="true"/>
-              <w:spacing w:lineRule="auto" w:line="240" w:before="0" w:after="0"/>
-              <w:jc w:val="left"/>
-              <w:rPr>
-                <w:rFonts w:ascii="Calibri" w:hAnsi="Calibri" w:eastAsia="Calibri" w:cs="Arial"/>
-                <w:kern w:val="0"/>
-                <w:sz w:val="22"/>
-                <w:szCs w:val="22"/>
-                <w:lang w:val="de-DE" w:eastAsia="en-US" w:bidi="ar-SA"/>
-              </w:rPr>
-            </w:pPr>
-            <w:r>
-              <w:rPr>
-                <w:rFonts w:eastAsia="Calibri" w:cs="Arial"/>
-                <w:kern w:val="0"/>
-                <w:sz w:val="22"/>
-                <w:szCs w:val="22"/>
-                <w:lang w:val="de-DE" w:eastAsia="en-US" w:bidi="ar-SA"/>
-              </w:rPr>
-              <w:t>RPG-18</w:t>
-            </w:r>
-          </w:p>
-        </w:tc>
-        <w:tc>
-          <w:tcPr>
-            <w:tcW w:w="4605" w:type="dxa"/>
-            <w:tcBorders/>
-          </w:tcPr>
-          <w:p>
-            <w:pPr>
-              <w:pStyle w:val="Normal"/>
-              <w:widowControl w:val="false"/>
-              <w:suppressAutoHyphens w:val="true"/>
-              <w:spacing w:lineRule="auto" w:line="240" w:before="0" w:after="0"/>
-              <w:jc w:val="left"/>
-              <w:rPr>
-                <w:rFonts w:ascii="Calibri" w:hAnsi="Calibri" w:eastAsia="Calibri" w:cs="Arial"/>
-                <w:kern w:val="0"/>
-                <w:sz w:val="22"/>
-                <w:szCs w:val="22"/>
-                <w:lang w:val="de-DE" w:eastAsia="en-US" w:bidi="ar-SA"/>
-              </w:rPr>
-            </w:pPr>
-            <w:r>
-              <w:rPr>
-                <w:rFonts w:eastAsia="Calibri" w:cs="Arial"/>
-                <w:kern w:val="0"/>
-                <w:sz w:val="22"/>
-                <w:szCs w:val="22"/>
-                <w:lang w:val="de-DE" w:eastAsia="en-US" w:bidi="ar-SA"/>
-              </w:rPr>
-              <w:t>ORCS Development Studios</w:t>
-            </w:r>
-          </w:p>
-        </w:tc>
-      </w:tr>
-      <w:tr>
-        <w:trPr/>
-        <w:tc>
-          <w:tcPr>
-            <w:tcW w:w="4606" w:type="dxa"/>
-            <w:tcBorders/>
-          </w:tcPr>
-          <w:p>
-            <w:pPr>
-              <w:pStyle w:val="Normal"/>
-              <w:widowControl w:val="false"/>
-              <w:suppressAutoHyphens w:val="true"/>
-              <w:spacing w:lineRule="auto" w:line="240" w:before="0" w:after="0"/>
-              <w:jc w:val="left"/>
-              <w:rPr>
-                <w:rFonts w:ascii="Calibri" w:hAnsi="Calibri" w:eastAsia="Calibri" w:cs="Arial"/>
-                <w:kern w:val="0"/>
-                <w:sz w:val="22"/>
-                <w:szCs w:val="22"/>
-                <w:lang w:val="de-DE" w:eastAsia="en-US" w:bidi="ar-SA"/>
-              </w:rPr>
-            </w:pPr>
-            <w:r>
-              <w:rPr>
-                <w:rFonts w:eastAsia="Calibri" w:cs="Arial"/>
-                <w:kern w:val="0"/>
-                <w:sz w:val="22"/>
-                <w:szCs w:val="22"/>
-                <w:lang w:val="de-DE" w:eastAsia="en-US" w:bidi="ar-SA"/>
-              </w:rPr>
-              <w:t>RDG1 Hand Grenade</w:t>
-            </w:r>
-          </w:p>
-        </w:tc>
-        <w:tc>
-          <w:tcPr>
-            <w:tcW w:w="4605" w:type="dxa"/>
-            <w:tcBorders/>
-          </w:tcPr>
-          <w:p>
-            <w:pPr>
-              <w:pStyle w:val="Normal"/>
-              <w:widowControl w:val="false"/>
-              <w:suppressAutoHyphens w:val="true"/>
-              <w:spacing w:lineRule="auto" w:line="240" w:before="0" w:after="0"/>
-              <w:jc w:val="left"/>
-              <w:rPr>
-                <w:rFonts w:ascii="Calibri" w:hAnsi="Calibri" w:eastAsia="Calibri" w:cs="Arial"/>
-                <w:kern w:val="0"/>
-                <w:sz w:val="22"/>
-                <w:szCs w:val="22"/>
-                <w:lang w:val="de-DE" w:eastAsia="en-US" w:bidi="ar-SA"/>
-              </w:rPr>
-            </w:pPr>
-            <w:r>
-              <w:rPr>
-                <w:rFonts w:eastAsia="Calibri" w:cs="Arial"/>
-                <w:kern w:val="0"/>
-                <w:sz w:val="22"/>
-                <w:szCs w:val="22"/>
-                <w:lang w:val="de-DE" w:eastAsia="en-US" w:bidi="ar-SA"/>
-              </w:rPr>
-              <w:t>KyleSarnik / BD Grenade Pack</w:t>
-            </w:r>
-          </w:p>
-        </w:tc>
-      </w:tr>
-      <w:tr>
-        <w:trPr/>
-        <w:tc>
-          <w:tcPr>
-            <w:tcW w:w="4606" w:type="dxa"/>
-            <w:tcBorders/>
-          </w:tcPr>
-          <w:p>
-            <w:pPr>
-              <w:pStyle w:val="Normal"/>
-              <w:widowControl w:val="false"/>
-              <w:suppressAutoHyphens w:val="true"/>
-              <w:spacing w:lineRule="auto" w:line="240" w:before="0" w:after="0"/>
-              <w:jc w:val="left"/>
-              <w:rPr>
-                <w:rFonts w:ascii="Calibri" w:hAnsi="Calibri" w:eastAsia="Calibri" w:cs="Arial"/>
-                <w:kern w:val="0"/>
-                <w:sz w:val="22"/>
-                <w:szCs w:val="22"/>
-                <w:lang w:val="de-DE" w:eastAsia="en-US" w:bidi="ar-SA"/>
-              </w:rPr>
-            </w:pPr>
-            <w:r>
-              <w:rPr>
-                <w:rFonts w:eastAsia="Calibri" w:cs="Arial"/>
-                <w:kern w:val="0"/>
-                <w:sz w:val="22"/>
-                <w:szCs w:val="22"/>
-                <w:lang w:val="de-DE" w:eastAsia="en-US" w:bidi="ar-SA"/>
-              </w:rPr>
-              <w:t>AKM</w:t>
-            </w:r>
-          </w:p>
-        </w:tc>
-        <w:tc>
-          <w:tcPr>
-            <w:tcW w:w="4605" w:type="dxa"/>
-            <w:tcBorders/>
-          </w:tcPr>
-          <w:p>
-            <w:pPr>
-              <w:pStyle w:val="Normal"/>
-              <w:widowControl w:val="false"/>
-              <w:suppressAutoHyphens w:val="true"/>
-              <w:spacing w:lineRule="auto" w:line="240" w:before="0" w:after="0"/>
-              <w:jc w:val="left"/>
-              <w:rPr>
-                <w:rFonts w:ascii="Calibri" w:hAnsi="Calibri" w:eastAsia="Calibri" w:cs="Arial"/>
-                <w:kern w:val="0"/>
-                <w:sz w:val="22"/>
-                <w:szCs w:val="22"/>
-                <w:lang w:val="de-DE" w:eastAsia="en-US" w:bidi="ar-SA"/>
-              </w:rPr>
-            </w:pPr>
-            <w:r>
-              <w:rPr>
-                <w:rFonts w:eastAsia="Calibri" w:cs="Arial"/>
-                <w:kern w:val="0"/>
-                <w:sz w:val="22"/>
-                <w:szCs w:val="22"/>
-                <w:lang w:val="de-DE" w:eastAsia="en-US" w:bidi="ar-SA"/>
-              </w:rPr>
-              <w:t>RedHammerStudios</w:t>
-            </w:r>
-          </w:p>
-        </w:tc>
-      </w:tr>
-      <w:tr>
-        <w:trPr/>
-        <w:tc>
-          <w:tcPr>
-            <w:tcW w:w="4606" w:type="dxa"/>
-            <w:tcBorders/>
-          </w:tcPr>
-          <w:p>
-            <w:pPr>
-              <w:pStyle w:val="Normal"/>
-              <w:widowControl w:val="false"/>
-              <w:suppressAutoHyphens w:val="true"/>
-              <w:spacing w:lineRule="auto" w:line="240" w:before="0" w:after="0"/>
-              <w:jc w:val="left"/>
-              <w:rPr>
-                <w:rFonts w:ascii="Calibri" w:hAnsi="Calibri" w:eastAsia="Calibri" w:cs="Arial"/>
-                <w:kern w:val="0"/>
-                <w:sz w:val="22"/>
-                <w:szCs w:val="22"/>
-                <w:lang w:val="de-DE" w:eastAsia="en-US" w:bidi="ar-SA"/>
-              </w:rPr>
-            </w:pPr>
-            <w:r>
-              <w:rPr>
-                <w:rFonts w:eastAsia="Calibri" w:cs="Arial"/>
-                <w:kern w:val="0"/>
-                <w:sz w:val="22"/>
-                <w:szCs w:val="22"/>
-                <w:lang w:val="de-DE" w:eastAsia="en-US" w:bidi="ar-SA"/>
-              </w:rPr>
-              <w:t>AKM GP-25</w:t>
-            </w:r>
-          </w:p>
-        </w:tc>
-        <w:tc>
-          <w:tcPr>
-            <w:tcW w:w="4605" w:type="dxa"/>
-            <w:tcBorders/>
-          </w:tcPr>
-          <w:p>
-            <w:pPr>
-              <w:pStyle w:val="Normal"/>
-              <w:widowControl w:val="false"/>
-              <w:suppressAutoHyphens w:val="true"/>
-              <w:spacing w:lineRule="auto" w:line="240" w:before="0" w:after="0"/>
-              <w:jc w:val="left"/>
-              <w:rPr>
-                <w:rFonts w:ascii="Calibri" w:hAnsi="Calibri" w:eastAsia="Calibri" w:cs="Arial"/>
-                <w:kern w:val="0"/>
-                <w:sz w:val="22"/>
-                <w:szCs w:val="22"/>
-                <w:lang w:val="de-DE" w:eastAsia="en-US" w:bidi="ar-SA"/>
-              </w:rPr>
-            </w:pPr>
-            <w:r>
-              <w:rPr>
-                <w:rFonts w:eastAsia="Calibri" w:cs="Arial"/>
-                <w:kern w:val="0"/>
-                <w:sz w:val="22"/>
-                <w:szCs w:val="22"/>
-                <w:lang w:val="de-DE" w:eastAsia="en-US" w:bidi="ar-SA"/>
-              </w:rPr>
-              <w:t>RedHammerStudios</w:t>
-            </w:r>
-          </w:p>
-        </w:tc>
-      </w:tr>
-      <w:tr>
-        <w:trPr/>
-        <w:tc>
-          <w:tcPr>
-            <w:tcW w:w="4606" w:type="dxa"/>
-            <w:tcBorders/>
-          </w:tcPr>
-          <w:p>
-            <w:pPr>
-              <w:pStyle w:val="Normal"/>
-              <w:widowControl w:val="false"/>
-              <w:suppressAutoHyphens w:val="true"/>
-              <w:spacing w:lineRule="auto" w:line="240" w:before="0" w:after="0"/>
-              <w:jc w:val="left"/>
-              <w:rPr>
-                <w:rFonts w:ascii="Calibri" w:hAnsi="Calibri" w:eastAsia="Calibri" w:cs="Arial"/>
-                <w:kern w:val="0"/>
-                <w:sz w:val="22"/>
-                <w:szCs w:val="22"/>
-                <w:lang w:val="de-DE" w:eastAsia="en-US" w:bidi="ar-SA"/>
-              </w:rPr>
-            </w:pPr>
-            <w:r>
-              <w:rPr>
-                <w:rFonts w:eastAsia="Calibri" w:cs="Arial"/>
-                <w:kern w:val="0"/>
-                <w:sz w:val="22"/>
-                <w:szCs w:val="22"/>
-                <w:lang w:val="de-DE" w:eastAsia="en-US" w:bidi="ar-SA"/>
-              </w:rPr>
               <w:t>RPD</w:t>
             </w:r>
           </w:p>
@@ -5018,73 +3749,6 @@
                 <w:lang w:val="de-DE" w:eastAsia="en-US" w:bidi="ar-SA"/>
               </w:rPr>
               <w:t>Unsung Mod</w:t>
-            </w:r>
-          </w:p>
-        </w:tc>
-      </w:tr>
-      <w:tr>
-        <w:trPr/>
-        <w:tc>
-          <w:tcPr>
-            <w:tcW w:w="4606" w:type="dxa"/>
-            <w:tcBorders/>
-          </w:tcPr>
-          <w:p>
-            <w:pPr>
-              <w:pStyle w:val="Normal"/>
-              <w:widowControl w:val="false"/>
-              <w:suppressAutoHyphens w:val="true"/>
-              <w:spacing w:lineRule="auto" w:line="240" w:before="0" w:after="0"/>
-              <w:jc w:val="left"/>
-              <w:rPr>
-                <w:rFonts w:ascii="Calibri" w:hAnsi="Calibri" w:eastAsia="Calibri" w:cs="Arial"/>
-                <w:kern w:val="0"/>
-                <w:sz w:val="22"/>
-                <w:szCs w:val="22"/>
-                <w:lang w:val="de-DE" w:eastAsia="en-US" w:bidi="ar-SA"/>
-              </w:rPr>
-            </w:pPr>
-            <w:r>
-              <w:rPr>
-                <w:rFonts w:eastAsia="Calibri" w:cs="Arial"/>
-                <w:kern w:val="0"/>
-                <w:sz w:val="22"/>
-                <w:szCs w:val="22"/>
-                <w:lang w:val="de-DE" w:eastAsia="en-US" w:bidi="ar-SA"/>
-              </w:rPr>
-              <w:t>RPG-2</w:t>
-            </w:r>
-          </w:p>
-        </w:tc>
-        <w:tc>
-          <w:tcPr>
-            <w:tcW w:w="4605" w:type="dxa"/>
-            <w:tcBorders/>
-          </w:tcPr>
-          <w:p>
-            <w:pPr>
-              <w:pStyle w:val="Normal"/>
-              <w:widowControl w:val="false"/>
-              <w:suppressAutoHyphens w:val="true"/>
-              <w:spacing w:lineRule="auto" w:line="240" w:before="0" w:after="0"/>
-              <w:jc w:val="left"/>
-              <w:rPr>
-                <w:rFonts w:ascii="Calibri" w:hAnsi="Calibri" w:eastAsia="Calibri" w:cs="Arial"/>
-                <w:kern w:val="0"/>
-                <w:sz w:val="22"/>
-                <w:szCs w:val="22"/>
-                <w:lang w:val="de-DE" w:eastAsia="en-US" w:bidi="ar-SA"/>
-              </w:rPr>
-            </w:pPr>
-            <w:r>
-              <w:rPr>
-                <w:rFonts w:eastAsia="Calibri" w:cs="Arial"/>
-                <w:kern w:val="0"/>
-                <w:sz w:val="22"/>
-                <w:szCs w:val="22"/>
-                <w:lang w:val="de-DE" w:eastAsia="en-US" w:bidi="ar-SA"/>
-              </w:rPr>
-              <w:t>RedHammerStudios</w:t>
             </w:r>
           </w:p>
         </w:tc>
@@ -5337,168 +4001,6 @@
     <w:p>
       <w:pPr>
         <w:pStyle w:val="Berschrift2"/>
-        <w:rPr/>
-      </w:pPr>
-      <w:r>
-        <w:rPr/>
-        <w:t>Vehicles</w:t>
-      </w:r>
-    </w:p>
-    <w:tbl>
-      <w:tblPr>
-        <w:tblStyle w:val="Tabellenraster"/>
-        <w:tblW w:w="9212" w:type="dxa"/>
-        <w:jc w:val="left"/>
-        <w:tblInd w:w="0" w:type="dxa"/>
-        <w:tblLayout w:type="fixed"/>
-        <w:tblCellMar>
-          <w:top w:w="0" w:type="dxa"/>
-          <w:left w:w="108" w:type="dxa"/>
-          <w:bottom w:w="0" w:type="dxa"/>
-          <w:right w:w="108" w:type="dxa"/>
-        </w:tblCellMar>
-        <w:tblLook w:val="04a0" w:noHBand="0" w:noVBand="1" w:firstColumn="1" w:lastRow="0" w:lastColumn="0" w:firstRow="1"/>
-      </w:tblPr>
-      <w:tblGrid>
-        <w:gridCol w:w="4606"/>
-        <w:gridCol w:w="4605"/>
-      </w:tblGrid>
-      <w:tr>
-        <w:trPr/>
-        <w:tc>
-          <w:tcPr>
-            <w:tcW w:w="4606" w:type="dxa"/>
-            <w:tcBorders/>
-          </w:tcPr>
-          <w:p>
-            <w:pPr>
-              <w:pStyle w:val="Normal"/>
-              <w:widowControl w:val="false"/>
-              <w:suppressAutoHyphens w:val="true"/>
-              <w:spacing w:lineRule="auto" w:line="240" w:before="0" w:after="0"/>
-              <w:jc w:val="left"/>
-              <w:rPr>
-                <w:b/>
-              </w:rPr>
-            </w:pPr>
-            <w:r>
-              <w:rPr>
-                <w:rFonts w:eastAsia="Calibri" w:cs="Arial"/>
-                <w:b/>
-                <w:kern w:val="0"/>
-                <w:sz w:val="22"/>
-                <w:szCs w:val="22"/>
-                <w:lang w:val="de-DE" w:eastAsia="en-US" w:bidi="ar-SA"/>
-              </w:rPr>
-              <w:t>Name</w:t>
-            </w:r>
-          </w:p>
-        </w:tc>
-        <w:tc>
-          <w:tcPr>
-            <w:tcW w:w="4605" w:type="dxa"/>
-            <w:tcBorders/>
-          </w:tcPr>
-          <w:p>
-            <w:pPr>
-              <w:pStyle w:val="Normal"/>
-              <w:widowControl w:val="false"/>
-              <w:suppressAutoHyphens w:val="true"/>
-              <w:spacing w:lineRule="auto" w:line="240" w:before="0" w:after="0"/>
-              <w:jc w:val="left"/>
-              <w:rPr>
-                <w:b/>
-              </w:rPr>
-            </w:pPr>
-            <w:r>
-              <w:rPr>
-                <w:rFonts w:eastAsia="Calibri" w:cs="Arial"/>
-                <w:b/>
-                <w:kern w:val="0"/>
-                <w:sz w:val="22"/>
-                <w:szCs w:val="22"/>
-                <w:lang w:val="de-DE" w:eastAsia="en-US" w:bidi="ar-SA"/>
-              </w:rPr>
-              <w:t>Author / Addon</w:t>
-            </w:r>
-          </w:p>
-        </w:tc>
-      </w:tr>
-      <w:tr>
-        <w:trPr/>
-        <w:tc>
-          <w:tcPr>
-            <w:tcW w:w="4606" w:type="dxa"/>
-            <w:tcBorders/>
-          </w:tcPr>
-          <w:p>
-            <w:pPr>
-              <w:pStyle w:val="Normal"/>
-              <w:widowControl w:val="false"/>
-              <w:suppressAutoHyphens w:val="true"/>
-              <w:spacing w:lineRule="auto" w:line="240" w:before="0" w:after="0"/>
-              <w:jc w:val="left"/>
-              <w:rPr>
-                <w:rFonts w:ascii="Calibri" w:hAnsi="Calibri" w:eastAsia="Calibri" w:cs="Arial"/>
-                <w:kern w:val="0"/>
-                <w:sz w:val="22"/>
-                <w:szCs w:val="22"/>
-                <w:lang w:val="de-DE" w:eastAsia="en-US" w:bidi="ar-SA"/>
-              </w:rPr>
-            </w:pPr>
-            <w:r>
-              <w:rPr>
-                <w:rFonts w:eastAsia="Calibri" w:cs="Arial"/>
-                <w:kern w:val="0"/>
-                <w:sz w:val="22"/>
-                <w:szCs w:val="22"/>
-                <w:lang w:val="de-DE" w:eastAsia="en-US" w:bidi="ar-SA"/>
-              </w:rPr>
-              <w:t>ZIL-130/131</w:t>
-            </w:r>
-          </w:p>
-        </w:tc>
-        <w:tc>
-          <w:tcPr>
-            <w:tcW w:w="4605" w:type="dxa"/>
-            <w:tcBorders/>
-          </w:tcPr>
-          <w:p>
-            <w:pPr>
-              <w:pStyle w:val="Normal"/>
-              <w:widowControl w:val="false"/>
-              <w:suppressAutoHyphens w:val="true"/>
-              <w:spacing w:lineRule="auto" w:line="240" w:before="0" w:after="0"/>
-              <w:jc w:val="left"/>
-              <w:rPr>
-                <w:rFonts w:ascii="Calibri" w:hAnsi="Calibri" w:eastAsia="Calibri" w:cs="Arial"/>
-                <w:kern w:val="0"/>
-                <w:sz w:val="22"/>
-                <w:szCs w:val="22"/>
-                <w:lang w:val="de-DE" w:eastAsia="en-US" w:bidi="ar-SA"/>
-              </w:rPr>
-            </w:pPr>
-            <w:r>
-              <w:rPr>
-                <w:rFonts w:eastAsia="Calibri" w:cs="Arial"/>
-                <w:kern w:val="0"/>
-                <w:sz w:val="22"/>
-                <w:szCs w:val="22"/>
-                <w:lang w:val="de-DE" w:eastAsia="en-US" w:bidi="ar-SA"/>
-              </w:rPr>
-              <w:t>Our Weapons Project</w:t>
-            </w:r>
-          </w:p>
-        </w:tc>
-      </w:tr>
-    </w:tbl>
-    <w:p>
-      <w:pPr>
-        <w:pStyle w:val="Normal"/>
-        <w:widowControl/>
-        <w:bidi w:val="0"/>
-        <w:spacing w:lineRule="auto" w:line="276" w:before="0" w:after="200"/>
-        <w:jc w:val="left"/>
         <w:rPr/>
       </w:pPr>
       <w:r>

</xml_diff>

<commit_message>
-improvements on f16 -bug fixes
</commit_message>
<xml_diff>
--- a/Used Addons.docx
+++ b/Used Addons.docx
@@ -1027,73 +1027,6 @@
                 <w:lang w:val="de-DE" w:eastAsia="en-US" w:bidi="ar-SA"/>
               </w:rPr>
               <w:t>Footmunch</w:t>
-            </w:r>
-          </w:p>
-        </w:tc>
-      </w:tr>
-      <w:tr>
-        <w:trPr/>
-        <w:tc>
-          <w:tcPr>
-            <w:tcW w:w="4606" w:type="dxa"/>
-            <w:tcBorders/>
-          </w:tcPr>
-          <w:p>
-            <w:pPr>
-              <w:pStyle w:val="Normal"/>
-              <w:widowControl w:val="false"/>
-              <w:suppressAutoHyphens w:val="true"/>
-              <w:spacing w:lineRule="auto" w:line="240" w:before="0" w:after="0"/>
-              <w:jc w:val="left"/>
-              <w:rPr>
-                <w:rFonts w:ascii="Calibri" w:hAnsi="Calibri" w:eastAsia="Calibri" w:cs="Arial"/>
-                <w:kern w:val="0"/>
-                <w:sz w:val="22"/>
-                <w:szCs w:val="22"/>
-                <w:lang w:val="de-DE" w:eastAsia="en-US" w:bidi="ar-SA"/>
-              </w:rPr>
-            </w:pPr>
-            <w:r>
-              <w:rPr>
-                <w:rFonts w:eastAsia="Calibri" w:cs="Arial"/>
-                <w:kern w:val="0"/>
-                <w:sz w:val="22"/>
-                <w:szCs w:val="22"/>
-                <w:lang w:val="de-DE" w:eastAsia="en-US" w:bidi="ar-SA"/>
-              </w:rPr>
-              <w:t>F-16</w:t>
-            </w:r>
-          </w:p>
-        </w:tc>
-        <w:tc>
-          <w:tcPr>
-            <w:tcW w:w="4605" w:type="dxa"/>
-            <w:tcBorders/>
-          </w:tcPr>
-          <w:p>
-            <w:pPr>
-              <w:pStyle w:val="Normal"/>
-              <w:widowControl w:val="false"/>
-              <w:suppressAutoHyphens w:val="true"/>
-              <w:spacing w:lineRule="auto" w:line="240" w:before="0" w:after="0"/>
-              <w:jc w:val="left"/>
-              <w:rPr>
-                <w:rFonts w:ascii="Calibri" w:hAnsi="Calibri" w:eastAsia="Calibri" w:cs="Arial"/>
-                <w:kern w:val="0"/>
-                <w:sz w:val="22"/>
-                <w:szCs w:val="22"/>
-                <w:lang w:val="de-DE" w:eastAsia="en-US" w:bidi="ar-SA"/>
-              </w:rPr>
-            </w:pPr>
-            <w:r>
-              <w:rPr>
-                <w:rFonts w:eastAsia="Calibri" w:cs="Arial"/>
-                <w:kern w:val="0"/>
-                <w:sz w:val="22"/>
-                <w:szCs w:val="22"/>
-                <w:lang w:val="de-DE" w:eastAsia="en-US" w:bidi="ar-SA"/>
-              </w:rPr>
-              <w:t>Vit</w:t>
             </w:r>
           </w:p>
         </w:tc>

</xml_diff>